<commit_message>
Ajout de deux nouveaux objectifs dans le fichier rapport.docx
</commit_message>
<xml_diff>
--- a/rapport.docx
+++ b/rapport.docx
@@ -18,15 +18,7 @@
           <w:sz w:val="24"/>
           <w:szCs w:val="24"/>
         </w:rPr>
-        <w:t xml:space="preserve">Mes objectifs pour la formation : </w:t>
-      </w:r>
-      <w:r>
-        <w:rPr>
-          <w:rFonts w:ascii="Times New Roman" w:hAnsi="Times New Roman" w:cs="Times New Roman"/>
-          <w:sz w:val="24"/>
-          <w:szCs w:val="24"/>
-        </w:rPr>
-        <w:t>Git et GitHub</w:t>
+        <w:t>Mes objectifs pour la formation : Git et GitHub</w:t>
       </w:r>
     </w:p>
     <w:p>
@@ -98,6 +90,7 @@
         <w:spacing w:line="360" w:lineRule="auto"/>
         <w:jc w:val="both"/>
         <w:rPr>
+          <w:rStyle w:val="hljs-deletion"/>
           <w:rFonts w:ascii="Times New Roman" w:hAnsi="Times New Roman" w:cs="Times New Roman"/>
           <w:sz w:val="24"/>
           <w:szCs w:val="24"/>
@@ -110,7 +103,67 @@
           <w:sz w:val="24"/>
           <w:szCs w:val="24"/>
         </w:rPr>
-        <w:t>Développer mes compétences en gestion de projets collaboratifs.</w:t>
+        <w:t>Développer mes compétences en gestion de projets collaboratifs</w:t>
+      </w:r>
+      <w:r>
+        <w:rPr>
+          <w:rStyle w:val="hljs-deletion"/>
+          <w:rFonts w:ascii="Times New Roman" w:hAnsi="Times New Roman" w:cs="Times New Roman"/>
+          <w:sz w:val="24"/>
+          <w:szCs w:val="24"/>
+        </w:rPr>
+        <w:t>.</w:t>
+      </w:r>
+    </w:p>
+    <w:p>
+      <w:pPr>
+        <w:pStyle w:val="Paragraphedeliste"/>
+        <w:numPr>
+          <w:ilvl w:val="0"/>
+          <w:numId w:val="1"/>
+        </w:numPr>
+        <w:spacing w:line="360" w:lineRule="auto"/>
+        <w:jc w:val="both"/>
+        <w:rPr>
+          <w:rStyle w:val="hljs-deletion"/>
+          <w:rFonts w:ascii="Times New Roman" w:hAnsi="Times New Roman" w:cs="Times New Roman"/>
+          <w:sz w:val="24"/>
+          <w:szCs w:val="24"/>
+        </w:rPr>
+      </w:pPr>
+      <w:r>
+        <w:rPr>
+          <w:rStyle w:val="hljs-deletion"/>
+          <w:rFonts w:ascii="Times New Roman" w:hAnsi="Times New Roman" w:cs="Times New Roman"/>
+          <w:sz w:val="24"/>
+          <w:szCs w:val="24"/>
+        </w:rPr>
+        <w:t>Découvrir les bonnes pratiques de versioning.</w:t>
+      </w:r>
+    </w:p>
+    <w:p>
+      <w:pPr>
+        <w:pStyle w:val="Paragraphedeliste"/>
+        <w:numPr>
+          <w:ilvl w:val="0"/>
+          <w:numId w:val="1"/>
+        </w:numPr>
+        <w:spacing w:line="360" w:lineRule="auto"/>
+        <w:jc w:val="both"/>
+        <w:rPr>
+          <w:rFonts w:ascii="Times New Roman" w:hAnsi="Times New Roman" w:cs="Times New Roman"/>
+          <w:sz w:val="24"/>
+          <w:szCs w:val="24"/>
+        </w:rPr>
+      </w:pPr>
+      <w:r>
+        <w:rPr>
+          <w:rStyle w:val="hljs-deletion"/>
+          <w:rFonts w:ascii="Times New Roman" w:hAnsi="Times New Roman" w:cs="Times New Roman"/>
+          <w:sz w:val="24"/>
+          <w:szCs w:val="24"/>
+        </w:rPr>
+        <w:t>Appliquer Git à un projet réel.</w:t>
       </w:r>
     </w:p>
     <w:sectPr>

</xml_diff>